<commit_message>
Finish up with Biosketches
</commit_message>
<xml_diff>
--- a/biosketches/NIH-Biosketch_R25 MIHT-2018.docx
+++ b/biosketches/NIH-Biosketch_R25 MIHT-2018.docx
@@ -94,7 +94,7 @@
               </wp:anchor>
             </w:drawing>
           </mc:Choice>
-          <mc:Fallback xmlns:w16se="http://schemas.microsoft.com/office/word/2015/wordml/symex" xmlns:w16cid="http://schemas.microsoft.com/office/word/2016/wordml/cid" xmlns:w15="http://schemas.microsoft.com/office/word/2012/wordml" xmlns:am3d="http://schemas.microsoft.com/office/drawing/2017/model3d" xmlns:aink="http://schemas.microsoft.com/office/drawing/2016/ink" xmlns:cx8="http://schemas.microsoft.com/office/drawing/2016/5/14/chartex" xmlns:cx7="http://schemas.microsoft.com/office/drawing/2016/5/13/chartex" xmlns:cx6="http://schemas.microsoft.com/office/drawing/2016/5/12/chartex" xmlns:cx5="http://schemas.microsoft.com/office/drawing/2016/5/11/chartex" xmlns:cx4="http://schemas.microsoft.com/office/drawing/2016/5/10/chartex" xmlns:cx3="http://schemas.microsoft.com/office/drawing/2016/5/9/chartex" xmlns:cx2="http://schemas.microsoft.com/office/drawing/2015/10/21/chartex" xmlns:cx1="http://schemas.microsoft.com/office/drawing/2015/9/8/chartex" xmlns:cx="http://schemas.microsoft.com/office/drawing/2014/chartex">
+          <mc:Fallback xmlns:cx="http://schemas.microsoft.com/office/drawing/2014/chartex" xmlns:cx1="http://schemas.microsoft.com/office/drawing/2015/9/8/chartex" xmlns:cx2="http://schemas.microsoft.com/office/drawing/2015/10/21/chartex" xmlns:cx3="http://schemas.microsoft.com/office/drawing/2016/5/9/chartex" xmlns:cx4="http://schemas.microsoft.com/office/drawing/2016/5/10/chartex" xmlns:cx5="http://schemas.microsoft.com/office/drawing/2016/5/11/chartex" xmlns:cx6="http://schemas.microsoft.com/office/drawing/2016/5/12/chartex" xmlns:cx7="http://schemas.microsoft.com/office/drawing/2016/5/13/chartex" xmlns:cx8="http://schemas.microsoft.com/office/drawing/2016/5/14/chartex" xmlns:aink="http://schemas.microsoft.com/office/drawing/2016/ink" xmlns:am3d="http://schemas.microsoft.com/office/drawing/2017/model3d" xmlns:w15="http://schemas.microsoft.com/office/word/2012/wordml" xmlns:w16cid="http://schemas.microsoft.com/office/word/2016/wordml/cid" xmlns:w16se="http://schemas.microsoft.com/office/word/2015/wordml/symex">
             <w:pict>
               <v:line w14:anchorId="123F6E51" id="Line 6" o:spid="_x0000_s1026" style="position:absolute;z-index:251659264;visibility:visible;mso-wrap-style:square;mso-width-percent:0;mso-height-percent:0;mso-wrap-distance-left:0;mso-wrap-distance-top:0;mso-wrap-distance-right:0;mso-wrap-distance-bottom:0;mso-position-horizontal:absolute;mso-position-horizontal-relative:page;mso-position-vertical:absolute;mso-position-vertical-relative:text;mso-width-percent:0;mso-height-percent:0;mso-width-relative:page;mso-height-relative:page" from="34.55pt,1.5pt" to="577.55pt,1.5pt" o:gfxdata="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" strokeweight=".48pt">
                 <o:lock v:ext="edit" shapetype="f"/>
@@ -197,7 +197,7 @@
               </wp:anchor>
             </w:drawing>
           </mc:Choice>
-          <mc:Fallback xmlns:w16se="http://schemas.microsoft.com/office/word/2015/wordml/symex" xmlns:w16cid="http://schemas.microsoft.com/office/word/2016/wordml/cid" xmlns:w15="http://schemas.microsoft.com/office/word/2012/wordml" xmlns:am3d="http://schemas.microsoft.com/office/drawing/2017/model3d" xmlns:aink="http://schemas.microsoft.com/office/drawing/2016/ink" xmlns:cx8="http://schemas.microsoft.com/office/drawing/2016/5/14/chartex" xmlns:cx7="http://schemas.microsoft.com/office/drawing/2016/5/13/chartex" xmlns:cx6="http://schemas.microsoft.com/office/drawing/2016/5/12/chartex" xmlns:cx5="http://schemas.microsoft.com/office/drawing/2016/5/11/chartex" xmlns:cx4="http://schemas.microsoft.com/office/drawing/2016/5/10/chartex" xmlns:cx3="http://schemas.microsoft.com/office/drawing/2016/5/9/chartex" xmlns:cx2="http://schemas.microsoft.com/office/drawing/2015/10/21/chartex" xmlns:cx1="http://schemas.microsoft.com/office/drawing/2015/9/8/chartex" xmlns:cx="http://schemas.microsoft.com/office/drawing/2014/chartex">
+          <mc:Fallback xmlns:cx="http://schemas.microsoft.com/office/drawing/2014/chartex" xmlns:cx1="http://schemas.microsoft.com/office/drawing/2015/9/8/chartex" xmlns:cx2="http://schemas.microsoft.com/office/drawing/2015/10/21/chartex" xmlns:cx3="http://schemas.microsoft.com/office/drawing/2016/5/9/chartex" xmlns:cx4="http://schemas.microsoft.com/office/drawing/2016/5/10/chartex" xmlns:cx5="http://schemas.microsoft.com/office/drawing/2016/5/11/chartex" xmlns:cx6="http://schemas.microsoft.com/office/drawing/2016/5/12/chartex" xmlns:cx7="http://schemas.microsoft.com/office/drawing/2016/5/13/chartex" xmlns:cx8="http://schemas.microsoft.com/office/drawing/2016/5/14/chartex" xmlns:aink="http://schemas.microsoft.com/office/drawing/2016/ink" xmlns:am3d="http://schemas.microsoft.com/office/drawing/2017/model3d" xmlns:w15="http://schemas.microsoft.com/office/word/2012/wordml" xmlns:w16cid="http://schemas.microsoft.com/office/word/2016/wordml/cid" xmlns:w16se="http://schemas.microsoft.com/office/word/2015/wordml/symex">
             <w:pict>
               <v:line w14:anchorId="66CFCCF3" id="Line 5" o:spid="_x0000_s1026" style="position:absolute;z-index:251660288;visibility:visible;mso-wrap-style:square;mso-width-percent:0;mso-height-percent:0;mso-wrap-distance-left:0;mso-wrap-distance-top:0;mso-wrap-distance-right:0;mso-wrap-distance-bottom:0;mso-position-horizontal:absolute;mso-position-horizontal-relative:page;mso-position-vertical:absolute;mso-position-vertical-relative:text;mso-width-percent:0;mso-height-percent:0;mso-width-relative:page;mso-height-relative:page" from="35.05pt,19.65pt" to="578.05pt,19.65pt" o:gfxdata="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" strokeweight=".48pt">
                 <o:lock v:ext="edit" shapetype="f"/>
@@ -290,7 +290,7 @@
               </wp:anchor>
             </w:drawing>
           </mc:Choice>
-          <mc:Fallback xmlns:w16se="http://schemas.microsoft.com/office/word/2015/wordml/symex" xmlns:w16cid="http://schemas.microsoft.com/office/word/2016/wordml/cid" xmlns:w15="http://schemas.microsoft.com/office/word/2012/wordml" xmlns:am3d="http://schemas.microsoft.com/office/drawing/2017/model3d" xmlns:aink="http://schemas.microsoft.com/office/drawing/2016/ink" xmlns:cx8="http://schemas.microsoft.com/office/drawing/2016/5/14/chartex" xmlns:cx7="http://schemas.microsoft.com/office/drawing/2016/5/13/chartex" xmlns:cx6="http://schemas.microsoft.com/office/drawing/2016/5/12/chartex" xmlns:cx5="http://schemas.microsoft.com/office/drawing/2016/5/11/chartex" xmlns:cx4="http://schemas.microsoft.com/office/drawing/2016/5/10/chartex" xmlns:cx3="http://schemas.microsoft.com/office/drawing/2016/5/9/chartex" xmlns:cx2="http://schemas.microsoft.com/office/drawing/2015/10/21/chartex" xmlns:cx1="http://schemas.microsoft.com/office/drawing/2015/9/8/chartex" xmlns:cx="http://schemas.microsoft.com/office/drawing/2014/chartex">
+          <mc:Fallback xmlns:cx="http://schemas.microsoft.com/office/drawing/2014/chartex" xmlns:cx1="http://schemas.microsoft.com/office/drawing/2015/9/8/chartex" xmlns:cx2="http://schemas.microsoft.com/office/drawing/2015/10/21/chartex" xmlns:cx3="http://schemas.microsoft.com/office/drawing/2016/5/9/chartex" xmlns:cx4="http://schemas.microsoft.com/office/drawing/2016/5/10/chartex" xmlns:cx5="http://schemas.microsoft.com/office/drawing/2016/5/11/chartex" xmlns:cx6="http://schemas.microsoft.com/office/drawing/2016/5/12/chartex" xmlns:cx7="http://schemas.microsoft.com/office/drawing/2016/5/13/chartex" xmlns:cx8="http://schemas.microsoft.com/office/drawing/2016/5/14/chartex" xmlns:aink="http://schemas.microsoft.com/office/drawing/2016/ink" xmlns:am3d="http://schemas.microsoft.com/office/drawing/2017/model3d" xmlns:w15="http://schemas.microsoft.com/office/word/2012/wordml" xmlns:w16cid="http://schemas.microsoft.com/office/word/2016/wordml/cid" xmlns:w16se="http://schemas.microsoft.com/office/word/2015/wordml/symex">
             <w:pict>
               <v:line w14:anchorId="6F3C88D9" id="Line 4" o:spid="_x0000_s1026" style="position:absolute;z-index:251661312;visibility:visible;mso-wrap-style:square;mso-width-percent:0;mso-height-percent:0;mso-wrap-distance-left:0;mso-wrap-distance-top:0;mso-wrap-distance-right:0;mso-wrap-distance-bottom:0;mso-position-horizontal:absolute;mso-position-horizontal-relative:page;mso-position-vertical:absolute;mso-position-vertical-relative:text;mso-width-percent:0;mso-height-percent:0;mso-width-relative:page;mso-height-relative:page" from="34.55pt,22.6pt" to="577.55pt,22.6pt" o:gfxdata="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" strokeweight=".48pt">
                 <o:lock v:ext="edit" shapetype="f"/>
@@ -383,7 +383,7 @@
               </wp:anchor>
             </w:drawing>
           </mc:Choice>
-          <mc:Fallback xmlns:w16se="http://schemas.microsoft.com/office/word/2015/wordml/symex" xmlns:w16cid="http://schemas.microsoft.com/office/word/2016/wordml/cid" xmlns:w15="http://schemas.microsoft.com/office/word/2012/wordml" xmlns:am3d="http://schemas.microsoft.com/office/drawing/2017/model3d" xmlns:aink="http://schemas.microsoft.com/office/drawing/2016/ink" xmlns:cx8="http://schemas.microsoft.com/office/drawing/2016/5/14/chartex" xmlns:cx7="http://schemas.microsoft.com/office/drawing/2016/5/13/chartex" xmlns:cx6="http://schemas.microsoft.com/office/drawing/2016/5/12/chartex" xmlns:cx5="http://schemas.microsoft.com/office/drawing/2016/5/11/chartex" xmlns:cx4="http://schemas.microsoft.com/office/drawing/2016/5/10/chartex" xmlns:cx3="http://schemas.microsoft.com/office/drawing/2016/5/9/chartex" xmlns:cx2="http://schemas.microsoft.com/office/drawing/2015/10/21/chartex" xmlns:cx1="http://schemas.microsoft.com/office/drawing/2015/9/8/chartex" xmlns:cx="http://schemas.microsoft.com/office/drawing/2014/chartex">
+          <mc:Fallback xmlns:cx="http://schemas.microsoft.com/office/drawing/2014/chartex" xmlns:cx1="http://schemas.microsoft.com/office/drawing/2015/9/8/chartex" xmlns:cx2="http://schemas.microsoft.com/office/drawing/2015/10/21/chartex" xmlns:cx3="http://schemas.microsoft.com/office/drawing/2016/5/9/chartex" xmlns:cx4="http://schemas.microsoft.com/office/drawing/2016/5/10/chartex" xmlns:cx5="http://schemas.microsoft.com/office/drawing/2016/5/11/chartex" xmlns:cx6="http://schemas.microsoft.com/office/drawing/2016/5/12/chartex" xmlns:cx7="http://schemas.microsoft.com/office/drawing/2016/5/13/chartex" xmlns:cx8="http://schemas.microsoft.com/office/drawing/2016/5/14/chartex" xmlns:aink="http://schemas.microsoft.com/office/drawing/2016/ink" xmlns:am3d="http://schemas.microsoft.com/office/drawing/2017/model3d" xmlns:w15="http://schemas.microsoft.com/office/word/2012/wordml" xmlns:w16cid="http://schemas.microsoft.com/office/word/2016/wordml/cid" xmlns:w16se="http://schemas.microsoft.com/office/word/2015/wordml/symex">
             <w:pict>
               <v:line w14:anchorId="260863FE" id="Line 3" o:spid="_x0000_s1026" style="position:absolute;z-index:251662336;visibility:visible;mso-wrap-style:square;mso-width-percent:0;mso-height-percent:0;mso-wrap-distance-left:0;mso-wrap-distance-top:0;mso-wrap-distance-right:0;mso-wrap-distance-bottom:0;mso-position-horizontal:absolute;mso-position-horizontal-relative:page;mso-position-vertical:absolute;mso-position-vertical-relative:text;mso-width-percent:0;mso-height-percent:0;mso-width-relative:page;mso-height-relative:page" from="34.55pt,17.75pt" to="577.55pt,17.75pt" o:gfxdata="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" strokeweight=".48pt">
                 <o:lock v:ext="edit" shapetype="f"/>
@@ -481,7 +481,7 @@
               </wp:anchor>
             </w:drawing>
           </mc:Choice>
-          <mc:Fallback xmlns:w16se="http://schemas.microsoft.com/office/word/2015/wordml/symex" xmlns:w16cid="http://schemas.microsoft.com/office/word/2016/wordml/cid" xmlns:w15="http://schemas.microsoft.com/office/word/2012/wordml" xmlns:am3d="http://schemas.microsoft.com/office/drawing/2017/model3d" xmlns:aink="http://schemas.microsoft.com/office/drawing/2016/ink" xmlns:cx8="http://schemas.microsoft.com/office/drawing/2016/5/14/chartex" xmlns:cx7="http://schemas.microsoft.com/office/drawing/2016/5/13/chartex" xmlns:cx6="http://schemas.microsoft.com/office/drawing/2016/5/12/chartex" xmlns:cx5="http://schemas.microsoft.com/office/drawing/2016/5/11/chartex" xmlns:cx4="http://schemas.microsoft.com/office/drawing/2016/5/10/chartex" xmlns:cx3="http://schemas.microsoft.com/office/drawing/2016/5/9/chartex" xmlns:cx2="http://schemas.microsoft.com/office/drawing/2015/10/21/chartex" xmlns:cx1="http://schemas.microsoft.com/office/drawing/2015/9/8/chartex" xmlns:cx="http://schemas.microsoft.com/office/drawing/2014/chartex">
+          <mc:Fallback xmlns:cx="http://schemas.microsoft.com/office/drawing/2014/chartex" xmlns:cx1="http://schemas.microsoft.com/office/drawing/2015/9/8/chartex" xmlns:cx2="http://schemas.microsoft.com/office/drawing/2015/10/21/chartex" xmlns:cx3="http://schemas.microsoft.com/office/drawing/2016/5/9/chartex" xmlns:cx4="http://schemas.microsoft.com/office/drawing/2016/5/10/chartex" xmlns:cx5="http://schemas.microsoft.com/office/drawing/2016/5/11/chartex" xmlns:cx6="http://schemas.microsoft.com/office/drawing/2016/5/12/chartex" xmlns:cx7="http://schemas.microsoft.com/office/drawing/2016/5/13/chartex" xmlns:cx8="http://schemas.microsoft.com/office/drawing/2016/5/14/chartex" xmlns:aink="http://schemas.microsoft.com/office/drawing/2016/ink" xmlns:am3d="http://schemas.microsoft.com/office/drawing/2017/model3d" xmlns:w15="http://schemas.microsoft.com/office/word/2012/wordml" xmlns:w16cid="http://schemas.microsoft.com/office/word/2016/wordml/cid" xmlns:w16se="http://schemas.microsoft.com/office/word/2015/wordml/symex">
             <w:pict>
               <v:line w14:anchorId="7DC621A1" id="Line 2" o:spid="_x0000_s1026" style="position:absolute;z-index:251663360;visibility:visible;mso-wrap-style:square;mso-width-percent:0;mso-height-percent:0;mso-wrap-distance-left:0;mso-wrap-distance-top:0;mso-wrap-distance-right:0;mso-wrap-distance-bottom:0;mso-position-horizontal:absolute;mso-position-horizontal-relative:page;mso-position-vertical:absolute;mso-position-vertical-relative:text;mso-width-percent:0;mso-height-percent:0;mso-width-relative:page;mso-height-relative:page" from="34.55pt,16.15pt" to="577.55pt,16.15pt" o:gfxdata="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" strokeweight=".48pt">
                 <o:lock v:ext="edit" shapetype="f"/>
@@ -1143,27 +1143,9 @@
         <w:pStyle w:val="BodyText"/>
         <w:ind w:right="367"/>
         <w:jc w:val="both"/>
-        <w:rPr>
-          <w:del w:id="0" w:author="gbanders" w:date="2018-06-26T19:33:00Z"/>
-        </w:rPr>
-        <w:pPrChange w:id="1" w:author="gbanders" w:date="2018-06-26T19:28:00Z">
-          <w:pPr>
-            <w:pStyle w:val="BodyText"/>
-            <w:ind w:right="367" w:firstLine="620"/>
-            <w:jc w:val="both"/>
-          </w:pPr>
-        </w:pPrChange>
-      </w:pPr>
-      <w:r>
-        <w:t xml:space="preserve">I am an Assistant Professor at Colorado State University, member of the internationally recognized Mycobacterial Research Laboratories (MRL), and </w:t>
-      </w:r>
-      <w:del w:id="2" w:author="gbanders" w:date="2018-06-26T19:29:00Z">
-        <w:r>
-          <w:delText xml:space="preserve">I am </w:delText>
-        </w:r>
-      </w:del>
-      <w:r>
-        <w:t xml:space="preserve">Co-Director of the CSU Flow Cytometry Core Facility. Over the past decade, I have devoted much of my time to studying the ability of BCG and other new candidate vaccines to generate memory T cell-mediated immunity, performing much of this work with the newly emerging clinical isolates of </w:t>
+      </w:pPr>
+      <w:r>
+        <w:t xml:space="preserve">I am an Assistant Professor at Colorado State University, member of the internationally recognized Mycobacterial Research Laboratories (MRL), and Co-Director of the CSU Flow Cytometry Core Facility. Over the past decade, I have devoted much of my time to studying the ability of BCG and other new candidate vaccines to generate memory T cell-mediated immunity, performing much of this work with the newly emerging clinical isolates of </w:t>
       </w:r>
       <w:r>
         <w:rPr>
@@ -1174,35 +1156,9 @@
       <w:r>
         <w:t>.</w:t>
       </w:r>
-      <w:ins w:id="3" w:author="gbanders" w:date="2018-06-26T19:33:00Z">
-        <w:r>
-          <w:t xml:space="preserve"> </w:t>
-        </w:r>
-      </w:ins>
-    </w:p>
-    <w:p>
-      <w:pPr>
-        <w:pStyle w:val="BodyText"/>
-        <w:ind w:right="367" w:firstLine="620"/>
-        <w:jc w:val="both"/>
-        <w:rPr>
-          <w:del w:id="4" w:author="gbanders" w:date="2018-06-26T19:32:00Z"/>
-        </w:rPr>
-      </w:pPr>
-    </w:p>
-    <w:p>
-      <w:pPr>
-        <w:pStyle w:val="BodyText"/>
-        <w:ind w:right="367"/>
-        <w:jc w:val="both"/>
-        <w:pPrChange w:id="5" w:author="gbanders" w:date="2018-06-26T19:33:00Z">
-          <w:pPr>
-            <w:pStyle w:val="BodyText"/>
-            <w:ind w:right="133" w:firstLine="620"/>
-            <w:jc w:val="both"/>
-          </w:pPr>
-        </w:pPrChange>
-      </w:pPr>
+      <w:r>
+        <w:t xml:space="preserve"> </w:t>
+      </w:r>
       <w:r>
         <w:t xml:space="preserve">I started working in the tuberculosis field 19 years ago as a medical doctor in a developing country, where I realized the need for better vaccine and chemotherapy strategies to stop tuberculosis from killing four people every minute. While finishing my Master degree I met Dr. Patrick Brennan, a highly respected scientist in the TB field, who invited me to come to CSU as a Visiting Scientist. My subsequent experience there was so encouraging that I elected to stay and so I joined Ian Orme’s laboratory as a Ph.D. candidate. Since then, I have devoted my studies to investigating the pathogenesis and immune response to </w:t>
       </w:r>
@@ -1215,29 +1171,15 @@
       <w:r>
         <w:t xml:space="preserve">with a central interest in the nature of the memory T cell response to vaccines </w:t>
       </w:r>
-      <w:ins w:id="6" w:author="gbanders" w:date="2018-06-26T19:29:00Z">
-        <w:r>
-          <w:t>(</w:t>
-        </w:r>
-      </w:ins>
-      <w:del w:id="7" w:author="gbanders" w:date="2018-06-26T19:29:00Z">
-        <w:r>
-          <w:delText>[</w:delText>
-        </w:r>
-      </w:del>
+      <w:r>
+        <w:t>(</w:t>
+      </w:r>
       <w:r>
         <w:t>including BCG</w:t>
       </w:r>
-      <w:ins w:id="8" w:author="gbanders" w:date="2018-06-26T19:29:00Z">
-        <w:r>
-          <w:t>)</w:t>
-        </w:r>
-      </w:ins>
-      <w:del w:id="9" w:author="gbanders" w:date="2018-06-26T19:29:00Z">
-        <w:r>
-          <w:delText>]</w:delText>
-        </w:r>
-      </w:del>
+      <w:r>
+        <w:t>)</w:t>
+      </w:r>
       <w:r>
         <w:t xml:space="preserve">. Recently I had the honor to be appointed the Co-Director of the new CSU Flow Cytometry Core facility, where I have developed numerous protocols to perform studies on both mice and guineas pigs infected with virulent clinical strains of </w:t>
       </w:r>
@@ -1245,16 +1187,9 @@
         <w:lastRenderedPageBreak/>
         <w:t>TB</w:t>
       </w:r>
-      <w:ins w:id="10" w:author="gbanders" w:date="2018-06-26T19:30:00Z">
-        <w:r>
-          <w:t>,</w:t>
-        </w:r>
-      </w:ins>
-      <w:del w:id="11" w:author="gbanders" w:date="2018-06-26T19:30:00Z">
-        <w:r>
-          <w:delText>;</w:delText>
-        </w:r>
-      </w:del>
+      <w:r>
+        <w:t>,</w:t>
+      </w:r>
       <w:r>
         <w:t xml:space="preserve"> something that I now have a decade of experience doing.</w:t>
       </w:r>
@@ -1266,18 +1201,9 @@
         <w:ind w:left="90"/>
         <w:jc w:val="both"/>
         <w:rPr>
-          <w:del w:id="12" w:author="gbanders" w:date="2018-06-26T19:32:00Z"/>
           <w:sz w:val="22"/>
           <w:szCs w:val="22"/>
         </w:rPr>
-        <w:pPrChange w:id="13" w:author="gbanders" w:date="2018-06-26T19:30:00Z">
-          <w:pPr>
-            <w:pStyle w:val="lili11"/>
-            <w:spacing w:before="106" w:after="160"/>
-            <w:ind w:left="90" w:firstLine="630"/>
-            <w:jc w:val="both"/>
-          </w:pPr>
-        </w:pPrChange>
       </w:pPr>
       <w:r>
         <w:rPr>
@@ -1286,54 +1212,27 @@
         </w:rPr>
         <w:t>Members of my laboratory include, undergraduate and graduate students, postdoctoral fellows and research scientists. I believe that the diversity in gender, color and nationality in my laboratory is a result of me being a Latin American woman</w:t>
       </w:r>
-      <w:ins w:id="14" w:author="gbanders" w:date="2018-06-26T19:30:00Z">
-        <w:r>
-          <w:rPr>
-            <w:sz w:val="22"/>
-            <w:szCs w:val="22"/>
-          </w:rPr>
-          <w:t>—</w:t>
-        </w:r>
-      </w:ins>
-      <w:del w:id="15" w:author="gbanders" w:date="2018-06-26T19:30:00Z">
-        <w:r>
-          <w:rPr>
-            <w:sz w:val="22"/>
-            <w:szCs w:val="22"/>
-          </w:rPr>
-          <w:delText xml:space="preserve">, </w:delText>
-        </w:r>
-      </w:del>
       <w:r>
         <w:rPr>
           <w:sz w:val="22"/>
           <w:szCs w:val="22"/>
         </w:rPr>
-        <w:t xml:space="preserve">students feel </w:t>
-      </w:r>
-      <w:proofErr w:type="gramStart"/>
+        <w:t>—</w:t>
+      </w:r>
       <w:r>
         <w:rPr>
           <w:sz w:val="22"/>
           <w:szCs w:val="22"/>
         </w:rPr>
-        <w:t xml:space="preserve">welcome as I am </w:t>
-      </w:r>
-      <w:del w:id="16" w:author="gbanders" w:date="2018-06-26T19:30:00Z">
-        <w:r>
-          <w:rPr>
-            <w:sz w:val="22"/>
-            <w:szCs w:val="22"/>
-          </w:rPr>
-          <w:delText xml:space="preserve">the first one to be </w:delText>
-        </w:r>
-      </w:del>
+        <w:t xml:space="preserve">students feel </w:t>
+      </w:r>
+      <w:proofErr w:type="gramStart"/>
       <w:r>
         <w:rPr>
           <w:sz w:val="22"/>
           <w:szCs w:val="22"/>
         </w:rPr>
-        <w:t>an</w:t>
+        <w:t>welcome</w:t>
       </w:r>
       <w:proofErr w:type="gramEnd"/>
       <w:r>
@@ -1341,65 +1240,29 @@
           <w:sz w:val="22"/>
           <w:szCs w:val="22"/>
         </w:rPr>
-        <w:t xml:space="preserve"> underrepresented minority in our field. Thanks to my initial training as a medical doctor in South America, students and technical staff in the lab often include</w:t>
-      </w:r>
-      <w:del w:id="17" w:author="gbanders" w:date="2018-06-26T19:30:00Z">
-        <w:r>
-          <w:rPr>
-            <w:sz w:val="22"/>
-            <w:szCs w:val="22"/>
-          </w:rPr>
-          <w:delText>s</w:delText>
-        </w:r>
-      </w:del>
+        <w:t xml:space="preserve"> as I am an underrepresented minority in our field. Thanks to my initial training as a medical doctor in South America, students and technical staff in the lab often include ambitious college graduates who continue on to graduate, veterinary</w:t>
+      </w:r>
       <w:r>
         <w:rPr>
           <w:sz w:val="22"/>
           <w:szCs w:val="22"/>
         </w:rPr>
-        <w:t xml:space="preserve"> ambitious college graduates who continue on to graduate</w:t>
-      </w:r>
-      <w:del w:id="18" w:author="gbanders" w:date="2018-06-26T19:30:00Z">
-        <w:r>
-          <w:rPr>
-            <w:sz w:val="22"/>
-            <w:szCs w:val="22"/>
-          </w:rPr>
-          <w:delText xml:space="preserve"> school</w:delText>
-        </w:r>
-      </w:del>
+        <w:t>,</w:t>
+      </w:r>
       <w:r>
         <w:rPr>
           <w:sz w:val="22"/>
           <w:szCs w:val="22"/>
         </w:rPr>
-        <w:t>, veterinary</w:t>
-      </w:r>
-      <w:ins w:id="19" w:author="gbanders" w:date="2018-06-26T19:31:00Z">
-        <w:r>
-          <w:rPr>
-            <w:sz w:val="22"/>
-            <w:szCs w:val="22"/>
-          </w:rPr>
-          <w:t>,</w:t>
-        </w:r>
-      </w:ins>
+        <w:t xml:space="preserve"> and medical school</w:t>
+      </w:r>
       <w:r>
         <w:rPr>
           <w:sz w:val="22"/>
           <w:szCs w:val="22"/>
         </w:rPr>
-        <w:t xml:space="preserve"> and medical school</w:t>
-      </w:r>
-      <w:ins w:id="20" w:author="gbanders" w:date="2018-06-26T19:31:00Z">
-        <w:r>
-          <w:rPr>
-            <w:sz w:val="22"/>
-            <w:szCs w:val="22"/>
-          </w:rPr>
-          <w:t>s</w:t>
-        </w:r>
-      </w:ins>
+        <w:t>s</w:t>
+      </w:r>
       <w:r>
         <w:rPr>
           <w:sz w:val="22"/>
@@ -1407,359 +1270,162 @@
         </w:rPr>
         <w:t xml:space="preserve">. </w:t>
       </w:r>
-      <w:del w:id="21" w:author="gbanders" w:date="2018-06-26T19:31:00Z">
-        <w:r>
-          <w:rPr>
-            <w:sz w:val="22"/>
-            <w:szCs w:val="22"/>
-          </w:rPr>
-          <w:delText>In order t</w:delText>
-        </w:r>
-      </w:del>
-      <w:proofErr w:type="gramStart"/>
-      <w:ins w:id="22" w:author="gbanders" w:date="2018-06-26T19:31:00Z">
-        <w:r>
-          <w:rPr>
-            <w:sz w:val="22"/>
-            <w:szCs w:val="22"/>
-          </w:rPr>
-          <w:t>T</w:t>
-        </w:r>
-      </w:ins>
       <w:r>
         <w:rPr>
           <w:sz w:val="22"/>
           <w:szCs w:val="22"/>
         </w:rPr>
-        <w:t xml:space="preserve">o adequately train all personnel to work inside the Biohazard </w:t>
-      </w:r>
-      <w:ins w:id="23" w:author="gbanders" w:date="2018-06-26T19:31:00Z">
-        <w:r>
-          <w:rPr>
-            <w:sz w:val="22"/>
-            <w:szCs w:val="22"/>
-          </w:rPr>
-          <w:t>L</w:t>
-        </w:r>
-      </w:ins>
-      <w:del w:id="24" w:author="gbanders" w:date="2018-06-26T19:31:00Z">
-        <w:r>
-          <w:rPr>
-            <w:sz w:val="22"/>
-            <w:szCs w:val="22"/>
-          </w:rPr>
-          <w:delText>l</w:delText>
-        </w:r>
-      </w:del>
+        <w:t>T</w:t>
+      </w:r>
       <w:r>
         <w:rPr>
           <w:sz w:val="22"/>
           <w:szCs w:val="22"/>
         </w:rPr>
-        <w:t>evel 3 facility</w:t>
-      </w:r>
-      <w:ins w:id="25" w:author="gbanders" w:date="2018-06-26T19:32:00Z">
-        <w:r>
-          <w:rPr>
-            <w:sz w:val="22"/>
-            <w:szCs w:val="22"/>
-          </w:rPr>
-          <w:t>.</w:t>
-        </w:r>
-      </w:ins>
-      <w:proofErr w:type="gramEnd"/>
-      <w:del w:id="26" w:author="gbanders" w:date="2018-06-26T19:32:00Z">
-        <w:r>
-          <w:rPr>
-            <w:sz w:val="22"/>
-            <w:szCs w:val="22"/>
-          </w:rPr>
-          <w:delText>,</w:delText>
-        </w:r>
-      </w:del>
+        <w:t xml:space="preserve">o adequately train all personnel to work inside the Biohazard </w:t>
+      </w:r>
       <w:r>
         <w:rPr>
           <w:sz w:val="22"/>
           <w:szCs w:val="22"/>
         </w:rPr>
-        <w:t xml:space="preserve"> </w:t>
-      </w:r>
-      <w:del w:id="27" w:author="gbanders" w:date="2018-06-26T19:32:00Z">
-        <w:r>
-          <w:rPr>
-            <w:sz w:val="22"/>
-            <w:szCs w:val="22"/>
-          </w:rPr>
-          <w:delText xml:space="preserve">I implement different instructing techniques, focused </w:delText>
-        </w:r>
-      </w:del>
-      <w:del w:id="28" w:author="gbanders" w:date="2018-06-26T19:31:00Z">
-        <w:r>
-          <w:rPr>
-            <w:sz w:val="22"/>
-            <w:szCs w:val="22"/>
-          </w:rPr>
-          <w:delText>to</w:delText>
-        </w:r>
-      </w:del>
-      <w:del w:id="29" w:author="gbanders" w:date="2018-06-26T19:32:00Z">
-        <w:r>
-          <w:rPr>
-            <w:sz w:val="22"/>
-            <w:szCs w:val="22"/>
-          </w:rPr>
-          <w:delText xml:space="preserve"> facilitat</w:delText>
-        </w:r>
-      </w:del>
-      <w:del w:id="30" w:author="gbanders" w:date="2018-06-26T19:31:00Z">
-        <w:r>
-          <w:rPr>
-            <w:sz w:val="22"/>
-            <w:szCs w:val="22"/>
-          </w:rPr>
-          <w:delText>e</w:delText>
-        </w:r>
-      </w:del>
-      <w:del w:id="31" w:author="gbanders" w:date="2018-06-26T19:32:00Z">
-        <w:r>
-          <w:rPr>
-            <w:sz w:val="22"/>
-            <w:szCs w:val="22"/>
-          </w:rPr>
-          <w:delText xml:space="preserve"> </w:delText>
-        </w:r>
-      </w:del>
-      <w:del w:id="32" w:author="gbanders" w:date="2018-06-26T19:31:00Z">
-        <w:r>
-          <w:rPr>
-            <w:sz w:val="22"/>
-            <w:szCs w:val="22"/>
-          </w:rPr>
-          <w:delText xml:space="preserve">researchers to work in an </w:delText>
-        </w:r>
-      </w:del>
-      <w:del w:id="33" w:author="gbanders" w:date="2018-06-26T19:32:00Z">
-        <w:r>
-          <w:rPr>
-            <w:sz w:val="22"/>
-            <w:szCs w:val="22"/>
-          </w:rPr>
-          <w:delText xml:space="preserve">effective and safe </w:delText>
-        </w:r>
-      </w:del>
-      <w:del w:id="34" w:author="gbanders" w:date="2018-06-26T19:31:00Z">
-        <w:r>
-          <w:rPr>
-            <w:sz w:val="22"/>
-            <w:szCs w:val="22"/>
-          </w:rPr>
-          <w:delText>manner</w:delText>
-        </w:r>
-      </w:del>
-      <w:del w:id="35" w:author="gbanders" w:date="2018-06-26T19:32:00Z">
-        <w:r>
-          <w:rPr>
-            <w:sz w:val="22"/>
-            <w:szCs w:val="22"/>
-          </w:rPr>
-          <w:delText xml:space="preserve">. I believe that the opportunity and responsibility acquired by working safely in this environment also enhances the scientific process by encouraging discussions and promoting a deeper appreciation of important scientific concepts and challenges. </w:delText>
-        </w:r>
-      </w:del>
-    </w:p>
-    <w:p>
-      <w:pPr>
-        <w:pStyle w:val="lili11"/>
-        <w:spacing w:before="106" w:after="160"/>
-        <w:ind w:left="90"/>
-        <w:jc w:val="both"/>
+        <w:t>L</w:t>
+      </w:r>
+      <w:r>
         <w:rPr>
           <w:sz w:val="22"/>
           <w:szCs w:val="22"/>
         </w:rPr>
-        <w:pPrChange w:id="36" w:author="gbanders" w:date="2018-06-26T19:32:00Z">
-          <w:pPr>
-            <w:pStyle w:val="lili11"/>
-            <w:spacing w:before="106" w:after="160"/>
-            <w:ind w:left="90" w:firstLine="630"/>
-            <w:jc w:val="both"/>
-          </w:pPr>
-        </w:pPrChange>
-      </w:pPr>
-      <w:del w:id="37" w:author="gbanders" w:date="2018-06-26T19:32:00Z">
-        <w:r>
-          <w:rPr>
-            <w:sz w:val="22"/>
-            <w:szCs w:val="22"/>
-          </w:rPr>
-          <w:delText>In order t</w:delText>
-        </w:r>
-      </w:del>
-      <w:ins w:id="38" w:author="gbanders" w:date="2018-06-26T19:32:00Z">
-        <w:r>
-          <w:rPr>
-            <w:sz w:val="22"/>
-            <w:szCs w:val="22"/>
-          </w:rPr>
-          <w:t>T</w:t>
-        </w:r>
-      </w:ins>
+        <w:t xml:space="preserve">evel 3 </w:t>
+      </w:r>
+      <w:proofErr w:type="gramStart"/>
       <w:r>
         <w:rPr>
           <w:sz w:val="22"/>
           <w:szCs w:val="22"/>
         </w:rPr>
-        <w:t>o work efficiently and risk</w:t>
-      </w:r>
-      <w:ins w:id="39" w:author="gbanders" w:date="2018-06-26T19:32:00Z">
-        <w:r>
-          <w:rPr>
-            <w:sz w:val="22"/>
-            <w:szCs w:val="22"/>
-          </w:rPr>
-          <w:t>-</w:t>
-        </w:r>
-      </w:ins>
-      <w:del w:id="40" w:author="gbanders" w:date="2018-06-26T19:32:00Z">
-        <w:r>
-          <w:rPr>
-            <w:sz w:val="22"/>
-            <w:szCs w:val="22"/>
-          </w:rPr>
-          <w:delText xml:space="preserve"> </w:delText>
-        </w:r>
-      </w:del>
+        <w:t>facility</w:t>
+      </w:r>
+      <w:proofErr w:type="gramEnd"/>
       <w:r>
         <w:rPr>
           <w:sz w:val="22"/>
           <w:szCs w:val="22"/>
         </w:rPr>
-        <w:t xml:space="preserve">free in </w:t>
-      </w:r>
-      <w:ins w:id="41" w:author="gbanders" w:date="2018-06-26T19:32:00Z">
-        <w:r>
-          <w:rPr>
-            <w:sz w:val="22"/>
-            <w:szCs w:val="22"/>
-          </w:rPr>
-          <w:t xml:space="preserve">the </w:t>
-        </w:r>
-      </w:ins>
-      <w:del w:id="42" w:author="gbanders" w:date="2018-06-26T19:32:00Z">
-        <w:r>
-          <w:rPr>
-            <w:sz w:val="22"/>
-            <w:szCs w:val="22"/>
-          </w:rPr>
-          <w:delText xml:space="preserve">the </w:delText>
-        </w:r>
-      </w:del>
+        <w:t>.</w:t>
+      </w:r>
       <w:r>
         <w:rPr>
           <w:sz w:val="22"/>
           <w:szCs w:val="22"/>
         </w:rPr>
-        <w:t>Bio</w:t>
-      </w:r>
-      <w:ins w:id="43" w:author="gbanders" w:date="2018-06-26T19:32:00Z">
-        <w:r>
-          <w:rPr>
-            <w:sz w:val="22"/>
-            <w:szCs w:val="22"/>
-          </w:rPr>
-          <w:t>h</w:t>
-        </w:r>
-      </w:ins>
-      <w:del w:id="44" w:author="gbanders" w:date="2018-06-26T19:32:00Z">
-        <w:r>
-          <w:rPr>
-            <w:sz w:val="22"/>
-            <w:szCs w:val="22"/>
-          </w:rPr>
-          <w:delText xml:space="preserve"> H</w:delText>
-        </w:r>
-      </w:del>
+        <w:t xml:space="preserve"> </w:t>
+      </w:r>
       <w:r>
         <w:rPr>
           <w:sz w:val="22"/>
           <w:szCs w:val="22"/>
         </w:rPr>
-        <w:t xml:space="preserve">azard </w:t>
-      </w:r>
-      <w:ins w:id="45" w:author="gbanders" w:date="2018-06-26T19:32:00Z">
-        <w:r>
-          <w:rPr>
-            <w:sz w:val="22"/>
-            <w:szCs w:val="22"/>
-          </w:rPr>
-          <w:t>L</w:t>
-        </w:r>
-      </w:ins>
-      <w:del w:id="46" w:author="gbanders" w:date="2018-06-26T19:32:00Z">
-        <w:r>
-          <w:rPr>
-            <w:sz w:val="22"/>
-            <w:szCs w:val="22"/>
-          </w:rPr>
-          <w:delText>l</w:delText>
-        </w:r>
-      </w:del>
+        <w:t>T</w:t>
+      </w:r>
       <w:r>
         <w:rPr>
           <w:sz w:val="22"/>
           <w:szCs w:val="22"/>
         </w:rPr>
-        <w:t>evel</w:t>
-      </w:r>
-      <w:ins w:id="47" w:author="gbanders" w:date="2018-06-26T19:32:00Z">
-        <w:r>
-          <w:rPr>
-            <w:sz w:val="22"/>
-            <w:szCs w:val="22"/>
-          </w:rPr>
-          <w:t xml:space="preserve"> </w:t>
-        </w:r>
-      </w:ins>
-      <w:del w:id="48" w:author="gbanders" w:date="2018-06-26T19:32:00Z">
-        <w:r>
-          <w:rPr>
-            <w:sz w:val="22"/>
-            <w:szCs w:val="22"/>
-          </w:rPr>
-          <w:delText>-</w:delText>
-        </w:r>
-      </w:del>
+        <w:t>o work efficiently and risk</w:t>
+      </w:r>
       <w:r>
         <w:rPr>
           <w:sz w:val="22"/>
           <w:szCs w:val="22"/>
         </w:rPr>
-        <w:t>3</w:t>
-      </w:r>
-      <w:ins w:id="49" w:author="gbanders" w:date="2018-06-26T19:32:00Z">
-        <w:r>
-          <w:rPr>
-            <w:sz w:val="22"/>
-            <w:szCs w:val="22"/>
-          </w:rPr>
-          <w:t xml:space="preserve"> facility</w:t>
-        </w:r>
-      </w:ins>
+        <w:t>-</w:t>
+      </w:r>
       <w:r>
         <w:rPr>
           <w:sz w:val="22"/>
           <w:szCs w:val="22"/>
         </w:rPr>
+        <w:t xml:space="preserve">free in </w:t>
+      </w:r>
+      <w:r>
+        <w:rPr>
+          <w:sz w:val="22"/>
+          <w:szCs w:val="22"/>
+        </w:rPr>
+        <w:t xml:space="preserve">the </w:t>
+      </w:r>
+      <w:r>
+        <w:rPr>
+          <w:sz w:val="22"/>
+          <w:szCs w:val="22"/>
+        </w:rPr>
+        <w:t>Bio</w:t>
+      </w:r>
+      <w:r>
+        <w:rPr>
+          <w:sz w:val="22"/>
+          <w:szCs w:val="22"/>
+        </w:rPr>
+        <w:t>h</w:t>
+      </w:r>
+      <w:r>
+        <w:rPr>
+          <w:sz w:val="22"/>
+          <w:szCs w:val="22"/>
+        </w:rPr>
+        <w:t xml:space="preserve">azard </w:t>
+      </w:r>
+      <w:r>
+        <w:rPr>
+          <w:sz w:val="22"/>
+          <w:szCs w:val="22"/>
+        </w:rPr>
+        <w:t>L</w:t>
+      </w:r>
+      <w:r>
+        <w:rPr>
+          <w:sz w:val="22"/>
+          <w:szCs w:val="22"/>
+        </w:rPr>
+        <w:t>evel</w:t>
+      </w:r>
+      <w:r>
+        <w:rPr>
+          <w:sz w:val="22"/>
+          <w:szCs w:val="22"/>
+        </w:rPr>
+        <w:t xml:space="preserve"> </w:t>
+      </w:r>
+      <w:r>
+        <w:rPr>
+          <w:sz w:val="22"/>
+          <w:szCs w:val="22"/>
+        </w:rPr>
+        <w:t>3</w:t>
+      </w:r>
+      <w:r>
+        <w:rPr>
+          <w:sz w:val="22"/>
+          <w:szCs w:val="22"/>
+        </w:rPr>
+        <w:t xml:space="preserve"> facility</w:t>
+      </w:r>
+      <w:r>
+        <w:rPr>
+          <w:sz w:val="22"/>
+          <w:szCs w:val="22"/>
+        </w:rPr>
         <w:t>, protocols and techniques need to be adequately written and prepared. There is little room for mistakes, and all data collected is annotated in laboratory books and scanned out in order to keep appropriate records. All results are analyzed using commercial software and every experiment is repeated at least twice with multiple replicas in order to efficiently lead to a valid conclusion. The results prepared by the lab</w:t>
       </w:r>
-      <w:ins w:id="50" w:author="gbanders" w:date="2018-06-26T19:33:00Z">
-        <w:r>
-          <w:rPr>
-            <w:sz w:val="22"/>
-            <w:szCs w:val="22"/>
-          </w:rPr>
-          <w:t>oratory</w:t>
-        </w:r>
-      </w:ins>
+      <w:r>
+        <w:rPr>
+          <w:sz w:val="22"/>
+          <w:szCs w:val="22"/>
+        </w:rPr>
+        <w:t>oratory</w:t>
+      </w:r>
       <w:r>
         <w:rPr>
           <w:sz w:val="22"/>
@@ -1773,73 +1439,25 @@
         <w:adjustRightInd w:val="0"/>
         <w:ind w:left="90"/>
         <w:jc w:val="both"/>
-        <w:rPr>
-          <w:ins w:id="51" w:author="gbanders" w:date="2018-06-26T19:34:00Z"/>
-        </w:rPr>
-        <w:pPrChange w:id="52" w:author="gbanders" w:date="2018-06-26T19:33:00Z">
-          <w:pPr>
-            <w:adjustRightInd w:val="0"/>
-            <w:ind w:left="90" w:firstLine="630"/>
-            <w:jc w:val="both"/>
-          </w:pPr>
-        </w:pPrChange>
-      </w:pPr>
-      <w:r>
-        <w:t xml:space="preserve">Notably, the different actions of data recording, data pre-processing, and analysis are often presented as a single entity using </w:t>
-      </w:r>
-      <w:del w:id="53" w:author="gbanders" w:date="2018-06-26T19:33:00Z">
-        <w:r>
-          <w:delText xml:space="preserve">commercial or open source </w:delText>
-        </w:r>
-      </w:del>
-      <w:r>
-        <w:t>spread</w:t>
-      </w:r>
-      <w:del w:id="54" w:author="gbanders" w:date="2018-06-26T19:33:00Z">
-        <w:r>
-          <w:delText>-</w:delText>
-        </w:r>
-      </w:del>
-      <w:r>
-        <w:t>sheets</w:t>
-      </w:r>
-      <w:ins w:id="55" w:author="gbanders" w:date="2018-06-26T19:33:00Z">
-        <w:r>
-          <w:t xml:space="preserve"> or proprietary software</w:t>
-        </w:r>
-      </w:ins>
+      </w:pPr>
+      <w:r>
+        <w:t>Notably, the different actions of data recording, data pre-processing, and analysis are often presented as a single entity using spreadsheets</w:t>
+      </w:r>
+      <w:r>
+        <w:t xml:space="preserve"> or proprietary software</w:t>
+      </w:r>
       <w:r>
         <w:t xml:space="preserve">, as mentioned </w:t>
       </w:r>
-      <w:del w:id="56" w:author="gbanders" w:date="2018-06-26T19:34:00Z">
-        <w:r>
-          <w:delText>earlier</w:delText>
-        </w:r>
-      </w:del>
-      <w:ins w:id="57" w:author="gbanders" w:date="2018-06-26T19:34:00Z">
-        <w:r>
-          <w:t>in the grant proposal</w:t>
-        </w:r>
-      </w:ins>
+      <w:r>
+        <w:t>in the grant proposal</w:t>
+      </w:r>
       <w:r>
         <w:t xml:space="preserve">, which results in key failure points for reproducibility at the stages of data recording and pre-processing. </w:t>
       </w:r>
-      <w:del w:id="58" w:author="gbanders" w:date="2018-06-26T19:34:00Z">
-        <w:r>
-          <w:delText xml:space="preserve">As I have widely discussed with my fellow data scientists, mathematical modelers, and statisticians, there is a frequent unfortunate need to discard, transform, and reformat various elements of the data shared with them by laboratory-based researchers like me, </w:delText>
-        </w:r>
-        <w:r>
-          <w:delText>because</w:delText>
-        </w:r>
-        <w:r>
-          <w:delText xml:space="preserve"> that data is often shared in an unstructured format, increasing the risks of introducing errors through reformatting the data in order to apply more advanced computational methods and to integrate the data with other analysis and visualization platforms. There is, therefore,</w:delText>
-        </w:r>
-      </w:del>
-      <w:ins w:id="59" w:author="gbanders" w:date="2018-06-26T19:34:00Z">
-        <w:r>
-          <w:t>I can recognize in my daily research work that there is</w:t>
-        </w:r>
-      </w:ins>
+      <w:r>
+        <w:t>I can recognize in my daily research work that there is</w:t>
+      </w:r>
       <w:r>
         <w:t xml:space="preserve"> a critical need for </w:t>
       </w:r>
@@ -1849,56 +1467,38 @@
       <w:r>
         <w:t xml:space="preserve">reproducible and clear sharing across </w:t>
       </w:r>
-      <w:ins w:id="60" w:author="gbanders" w:date="2018-06-26T19:35:00Z">
-        <w:r>
-          <w:t xml:space="preserve">my </w:t>
-        </w:r>
-      </w:ins>
+      <w:r>
+        <w:t xml:space="preserve">my </w:t>
+      </w:r>
       <w:r>
         <w:t>research teams</w:t>
       </w:r>
-      <w:ins w:id="61" w:author="gbanders" w:date="2018-06-26T19:35:00Z">
-        <w:r>
-          <w:t xml:space="preserve"> and ensure that the rigor and reproducibility we enforce experimentally in our research persists through data recording and pre-processing</w:t>
-        </w:r>
-      </w:ins>
+      <w:r>
+        <w:t xml:space="preserve"> and ensure that the rigor and reproducibility we enforce experimentally in our research persists through data recording and pre-processing</w:t>
+      </w:r>
       <w:r>
         <w:t>. The current proposal</w:t>
       </w:r>
-      <w:ins w:id="62" w:author="gbanders" w:date="2018-06-26T19:35:00Z">
-        <w:r>
-          <w:t>,</w:t>
-        </w:r>
-      </w:ins>
+      <w:r>
+        <w:t>,</w:t>
+      </w:r>
       <w:r>
         <w:t xml:space="preserve"> which focuses in improving the reproducibility of experimental data recording</w:t>
       </w:r>
-      <w:ins w:id="63" w:author="gbanders" w:date="2018-06-26T19:35:00Z">
-        <w:r>
-          <w:t>,</w:t>
-        </w:r>
-      </w:ins>
+      <w:r>
+        <w:t>,</w:t>
+      </w:r>
       <w:r>
         <w:t xml:space="preserve"> will elucidate how the use of </w:t>
       </w:r>
-      <w:ins w:id="64" w:author="gbanders" w:date="2018-06-26T19:36:00Z">
-        <w:r>
-          <w:t xml:space="preserve">improved data recording practices and </w:t>
-        </w:r>
-        <w:r>
-          <w:t xml:space="preserve">pre-processing </w:t>
-        </w:r>
-      </w:ins>
-      <w:r>
-        <w:t>code scripts for these steps dramatically improves reproducibility</w:t>
-      </w:r>
-      <w:del w:id="65" w:author="gbanders" w:date="2018-06-26T19:36:00Z">
-        <w:r>
-          <w:delText xml:space="preserve"> compared to using vendor-supplied point-and-click software and will introduce trainees to popular R software for this pre-processing. All materials provided will prepare researchers the tolls necessary to efficiently acquire and record data for adequate analysis and sharing</w:delText>
-        </w:r>
-      </w:del>
-      <w:r>
-        <w:t>.</w:t>
+      <w:r>
+        <w:t xml:space="preserve">improved data recording practices and </w:t>
+      </w:r>
+      <w:r>
+        <w:t xml:space="preserve">pre-processing </w:t>
+      </w:r>
+      <w:r>
+        <w:t>code scripts for these steps dramatically improves reproducibility.</w:t>
       </w:r>
     </w:p>
     <w:p>
@@ -1906,13 +1506,6 @@
         <w:adjustRightInd w:val="0"/>
         <w:ind w:left="90"/>
         <w:jc w:val="both"/>
-        <w:pPrChange w:id="66" w:author="gbanders" w:date="2018-06-26T19:33:00Z">
-          <w:pPr>
-            <w:adjustRightInd w:val="0"/>
-            <w:ind w:left="90" w:firstLine="630"/>
-            <w:jc w:val="both"/>
-          </w:pPr>
-        </w:pPrChange>
       </w:pPr>
     </w:p>
     <w:p>
@@ -3295,24 +2888,15 @@
       <w:r>
         <w:t>Foxp3+ regulatory T cells. Th</w:t>
       </w:r>
-      <w:ins w:id="67" w:author="gbanders" w:date="2018-06-26T19:37:00Z">
-        <w:r>
-          <w:t>e</w:t>
-        </w:r>
-      </w:ins>
-      <w:del w:id="68" w:author="gbanders" w:date="2018-06-26T19:37:00Z">
-        <w:r>
-          <w:delText>i</w:delText>
-        </w:r>
-      </w:del>
+      <w:r>
+        <w:t>e</w:t>
+      </w:r>
       <w:r>
         <w:t>s</w:t>
       </w:r>
-      <w:ins w:id="69" w:author="gbanders" w:date="2018-06-26T19:37:00Z">
-        <w:r>
-          <w:t>e</w:t>
-        </w:r>
-      </w:ins>
+      <w:r>
+        <w:t>e</w:t>
+      </w:r>
       <w:r>
         <w:t xml:space="preserve"> studies were corroborated both in the mouse, as well as, in the guinea pig model. Furthermore, based on my interest in vaccines, I evaluated the impact that highly virulent clinical strains</w:t>
       </w:r>
@@ -3718,9 +3302,6 @@
         <w:spacing w:before="58"/>
         <w:ind w:right="114" w:hanging="271"/>
         <w:jc w:val="both"/>
-        <w:rPr>
-          <w:ins w:id="70" w:author="gbanders" w:date="2018-06-26T19:37:00Z"/>
-        </w:rPr>
       </w:pPr>
       <w:proofErr w:type="spellStart"/>
       <w:r>
@@ -3774,21 +3355,6 @@
           <w:pgMar w:top="1440" w:right="1080" w:bottom="1440" w:left="1080" w:header="720" w:footer="720" w:gutter="0"/>
           <w:cols w:space="720"/>
         </w:sectPr>
-        <w:pPrChange w:id="71" w:author="gbanders" w:date="2018-06-26T19:37:00Z">
-          <w:pPr>
-            <w:pStyle w:val="ListParagraph"/>
-            <w:numPr>
-              <w:ilvl w:val="2"/>
-              <w:numId w:val="4"/>
-            </w:numPr>
-            <w:tabs>
-              <w:tab w:val="left" w:pos="732"/>
-            </w:tabs>
-            <w:spacing w:before="58"/>
-            <w:ind w:left="731" w:right="114"/>
-            <w:jc w:val="both"/>
-          </w:pPr>
-        </w:pPrChange>
       </w:pPr>
     </w:p>
     <w:p>
@@ -3797,7 +3363,6 @@
         <w:spacing w:line="244" w:lineRule="auto"/>
         <w:ind w:left="0" w:right="2219"/>
         <w:rPr>
-          <w:ins w:id="72" w:author="gbanders" w:date="2018-06-26T19:37:00Z"/>
           <w:b/>
           <w:u w:val="thick"/>
         </w:rPr>
@@ -4004,57 +3569,17 @@
       <w:pPr>
         <w:pStyle w:val="ListParagraph"/>
         <w:ind w:left="0" w:firstLine="0"/>
-        <w:rPr>
-          <w:rPrChange w:id="73" w:author="gbanders" w:date="2018-06-26T19:39:00Z">
-            <w:rPr>
-              <w:i/>
-            </w:rPr>
-          </w:rPrChange>
-        </w:rPr>
-      </w:pPr>
-      <w:r>
-        <w:rPr>
-          <w:rPrChange w:id="74" w:author="gbanders" w:date="2018-06-26T19:39:00Z">
-            <w:rPr>
-              <w:i/>
-            </w:rPr>
-          </w:rPrChange>
-        </w:rPr>
+      </w:pPr>
+      <w:r>
         <w:t>The purpose of this R01 application is to investigate whether memory immunity induced in mice after vaccination with different types of candidates [</w:t>
       </w:r>
       <w:proofErr w:type="spellStart"/>
       <w:r>
-        <w:rPr>
-          <w:rPrChange w:id="75" w:author="gbanders" w:date="2018-06-26T19:39:00Z">
-            <w:rPr>
-              <w:i/>
-            </w:rPr>
-          </w:rPrChange>
-        </w:rPr>
         <w:t>rBCG</w:t>
       </w:r>
       <w:proofErr w:type="spellEnd"/>
       <w:r>
-        <w:rPr>
-          <w:rPrChange w:id="76" w:author="gbanders" w:date="2018-06-26T19:39:00Z">
-            <w:rPr>
-              <w:i/>
-            </w:rPr>
-          </w:rPrChange>
-        </w:rPr>
-        <w:t>, protein fusion in adjuvant, live attenuated mutant] induce similar or diff</w:t>
-      </w:r>
-      <w:bookmarkStart w:id="77" w:name="_GoBack"/>
-      <w:bookmarkEnd w:id="77"/>
-      <w:r>
-        <w:rPr>
-          <w:rPrChange w:id="78" w:author="gbanders" w:date="2018-06-26T19:39:00Z">
-            <w:rPr>
-              <w:i/>
-            </w:rPr>
-          </w:rPrChange>
-        </w:rPr>
-        <w:t>erent subsets of CD4 memory T cells.</w:t>
+        <w:t>, protein fusion in adjuvant, live attenuated mutant] induce similar or different subsets of CD4 memory T cells.</w:t>
       </w:r>
     </w:p>
     <w:p>
@@ -4122,11 +3647,6 @@
       </w:r>
     </w:p>
     <w:p>
-      <w:pPr>
-        <w:rPr>
-          <w:ins w:id="79" w:author="gbanders" w:date="2018-06-26T19:38:00Z"/>
-        </w:rPr>
-      </w:pPr>
       <w:r>
         <w:t>The purpose of this core is to manage multiple flow cytometers across the campus, provide support and continued training for current and potential users.</w:t>
       </w:r>
@@ -4135,7 +3655,6 @@
       <w:pPr>
         <w:adjustRightInd w:val="0"/>
         <w:rPr>
-          <w:ins w:id="80" w:author="gbanders" w:date="2018-06-26T19:38:00Z"/>
           <w:b/>
         </w:rPr>
       </w:pPr>
@@ -4144,127 +3663,88 @@
       <w:pPr>
         <w:adjustRightInd w:val="0"/>
       </w:pPr>
-      <w:moveToRangeStart w:id="81" w:author="gbanders" w:date="2018-06-26T19:38:00Z" w:name="move391661244"/>
-      <w:moveTo w:id="82" w:author="gbanders" w:date="2018-06-26T19:38:00Z">
-        <w:r>
-          <w:rPr>
-            <w:b/>
-          </w:rPr>
-          <w:t xml:space="preserve">1 R01AI105053-01  </w:t>
-        </w:r>
-        <w:r>
-          <w:t>(</w:t>
-        </w:r>
-        <w:proofErr w:type="spellStart"/>
-        <w:r>
-          <w:t>Rodell</w:t>
-        </w:r>
-        <w:proofErr w:type="spellEnd"/>
-        <w:r>
-          <w:t>, PI)</w:t>
-        </w:r>
-        <w:r>
-          <w:tab/>
-        </w:r>
-        <w:r>
-          <w:tab/>
-        </w:r>
-        <w:r>
-          <w:tab/>
-          <w:t xml:space="preserve">      08/22/2013 – 07/31/2018</w:t>
-        </w:r>
-        <w:r>
-          <w:tab/>
-          <w:t>2.40 calendar</w:t>
-        </w:r>
-      </w:moveTo>
+      <w:r>
+        <w:rPr>
+          <w:b/>
+        </w:rPr>
+        <w:t xml:space="preserve">1 R01AI105053-01  </w:t>
+      </w:r>
+      <w:r>
+        <w:t>(</w:t>
+      </w:r>
+      <w:proofErr w:type="spellStart"/>
+      <w:r>
+        <w:t>Rodell</w:t>
+      </w:r>
+      <w:proofErr w:type="spellEnd"/>
+      <w:r>
+        <w:t>, PI)</w:t>
+      </w:r>
+      <w:r>
+        <w:tab/>
+      </w:r>
+      <w:r>
+        <w:tab/>
+      </w:r>
+      <w:r>
+        <w:tab/>
+        <w:t xml:space="preserve">      08/22/2013 – 07/31/2018</w:t>
+      </w:r>
+      <w:r>
+        <w:tab/>
+        <w:t>2.40 calendar</w:t>
+      </w:r>
     </w:p>
     <w:p>
       <w:pPr>
         <w:adjustRightInd w:val="0"/>
       </w:pPr>
-      <w:moveTo w:id="83" w:author="gbanders" w:date="2018-06-26T19:38:00Z">
-        <w:r>
-          <w:t>NIH/NIAID</w:t>
-        </w:r>
-        <w:r>
-          <w:tab/>
-        </w:r>
-        <w:r>
-          <w:tab/>
-        </w:r>
-        <w:r>
-          <w:tab/>
-        </w:r>
-        <w:r>
-          <w:tab/>
-        </w:r>
-        <w:r>
-          <w:tab/>
-        </w:r>
-        <w:r>
-          <w:tab/>
-          <w:t xml:space="preserve">      $1,487,000 (sub only)</w:t>
-        </w:r>
-        <w:r>
-          <w:tab/>
-        </w:r>
-      </w:moveTo>
+      <w:r>
+        <w:t>NIH/NIAID</w:t>
+      </w:r>
+      <w:r>
+        <w:tab/>
+      </w:r>
+      <w:r>
+        <w:tab/>
+      </w:r>
+      <w:r>
+        <w:tab/>
+      </w:r>
+      <w:r>
+        <w:tab/>
+      </w:r>
+      <w:r>
+        <w:tab/>
+      </w:r>
+      <w:r>
+        <w:tab/>
+        <w:t xml:space="preserve">      $1,487,000 (sub only)</w:t>
+      </w:r>
+      <w:r>
+        <w:tab/>
+      </w:r>
     </w:p>
     <w:p>
       <w:pPr>
         <w:adjustRightInd w:val="0"/>
       </w:pPr>
-      <w:moveTo w:id="84" w:author="gbanders" w:date="2018-06-26T19:38:00Z">
-        <w:r>
-          <w:t>“Recombinant yeast vaccines for sensitive and drug-resistant M. tuberculosis”</w:t>
-        </w:r>
-      </w:moveTo>
-    </w:p>
-    <w:p>
-      <w:pPr>
-        <w:rPr>
-          <w:rPrChange w:id="85" w:author="gbanders" w:date="2018-06-26T19:38:00Z">
-            <w:rPr>
-              <w:i/>
-            </w:rPr>
-          </w:rPrChange>
-        </w:rPr>
-      </w:pPr>
-      <w:moveTo w:id="86" w:author="gbanders" w:date="2018-06-26T19:38:00Z">
-        <w:r>
-          <w:rPr>
-            <w:rPrChange w:id="87" w:author="gbanders" w:date="2018-06-26T19:38:00Z">
-              <w:rPr>
-                <w:i/>
-              </w:rPr>
-            </w:rPrChange>
-          </w:rPr>
-          <w:t xml:space="preserve">The purpose of this subcontract to </w:t>
-        </w:r>
-        <w:proofErr w:type="spellStart"/>
-        <w:r>
-          <w:rPr>
-            <w:rPrChange w:id="88" w:author="gbanders" w:date="2018-06-26T19:38:00Z">
-              <w:rPr>
-                <w:i/>
-              </w:rPr>
-            </w:rPrChange>
-          </w:rPr>
-          <w:t>GlobeImmune</w:t>
-        </w:r>
-        <w:proofErr w:type="spellEnd"/>
-        <w:r>
-          <w:rPr>
-            <w:rPrChange w:id="89" w:author="gbanders" w:date="2018-06-26T19:38:00Z">
-              <w:rPr>
-                <w:i/>
-              </w:rPr>
-            </w:rPrChange>
-          </w:rPr>
-          <w:t xml:space="preserve"> is to test the efficacy of TB vaccines made using their unique yeast based expression platform. We will immunize animals with these vaccines and test their capacity to protect against subsequent infection with TB using our standard animal challenge models at CSU</w:t>
-        </w:r>
-      </w:moveTo>
+      <w:r>
+        <w:t>“Recombinant yeast vaccines for sensitive and drug-resistant M. tuberculosis”</w:t>
+      </w:r>
+    </w:p>
+    <w:p>
+      <w:r>
+        <w:t xml:space="preserve">The purpose of this subcontract to </w:t>
+      </w:r>
+      <w:proofErr w:type="spellStart"/>
+      <w:r>
+        <w:t>GlobeImmune</w:t>
+      </w:r>
+      <w:proofErr w:type="spellEnd"/>
+      <w:r>
+        <w:t xml:space="preserve"> is to test the efficacy of TB vaccines made using their unique yeast based expression platform. We will immunize animals with these vaccines and test their capacity to protect against subsequent infection with TB using our standard animal challenge models at CSU</w:t>
+      </w:r>
     </w:p>
     <w:p>
       <w:pPr>
@@ -4273,7 +3753,6 @@
         </w:rPr>
       </w:pPr>
     </w:p>
-    <w:moveToRangeEnd w:id="81"/>
     <w:p/>
     <w:p>
       <w:pPr>
@@ -4285,109 +3764,9 @@
       </w:pPr>
     </w:p>
     <w:p>
-      <w:pPr>
-        <w:adjustRightInd w:val="0"/>
-      </w:pPr>
-      <w:moveFromRangeStart w:id="90" w:author="gbanders" w:date="2018-06-26T19:38:00Z" w:name="move391661244"/>
-      <w:moveFrom w:id="91" w:author="gbanders" w:date="2018-06-26T19:38:00Z">
-        <w:r>
-          <w:rPr>
-            <w:b/>
-          </w:rPr>
-          <w:t xml:space="preserve">1 R01AI105053-01  </w:t>
-        </w:r>
-        <w:r>
-          <w:t>(Rodell, PI)</w:t>
-        </w:r>
-        <w:r>
-          <w:tab/>
-        </w:r>
-        <w:r>
-          <w:tab/>
-        </w:r>
-        <w:r>
-          <w:tab/>
-          <w:t xml:space="preserve">      08/22/2013 – 07/31/2018</w:t>
-        </w:r>
-        <w:r>
-          <w:tab/>
-          <w:t>2.40 calendar</w:t>
-        </w:r>
-      </w:moveFrom>
-    </w:p>
-    <w:p>
-      <w:pPr>
-        <w:adjustRightInd w:val="0"/>
-      </w:pPr>
-      <w:moveFrom w:id="92" w:author="gbanders" w:date="2018-06-26T19:38:00Z">
-        <w:r>
-          <w:t>NIH/NIAID</w:t>
-        </w:r>
-        <w:r>
-          <w:tab/>
-        </w:r>
-        <w:r>
-          <w:tab/>
-        </w:r>
-        <w:r>
-          <w:tab/>
-        </w:r>
-        <w:r>
-          <w:tab/>
-        </w:r>
-        <w:r>
-          <w:tab/>
-        </w:r>
-        <w:r>
-          <w:tab/>
-          <w:t xml:space="preserve">      $1,487,000 (sub only)</w:t>
-        </w:r>
-        <w:r>
-          <w:tab/>
-        </w:r>
-      </w:moveFrom>
-    </w:p>
-    <w:p>
-      <w:pPr>
-        <w:adjustRightInd w:val="0"/>
-      </w:pPr>
-      <w:moveFrom w:id="93" w:author="gbanders" w:date="2018-06-26T19:38:00Z">
-        <w:r>
-          <w:t>“Recombinant yeast vaccines for sensitive and drug-resistant M. tuberculosis”</w:t>
-        </w:r>
-      </w:moveFrom>
-    </w:p>
-    <w:p>
-      <w:pPr>
-        <w:rPr>
-          <w:del w:id="94" w:author="gbanders" w:date="2018-06-26T19:38:00Z"/>
-          <w:i/>
-        </w:rPr>
-        <w:sectPr>
-          <w:type w:val="continuous"/>
-          <w:pgSz w:w="12240" w:h="15840"/>
-          <w:pgMar w:top="1440" w:right="1080" w:bottom="1440" w:left="1080" w:header="720" w:footer="720" w:gutter="0"/>
-          <w:cols w:space="720"/>
-          <w:docGrid w:linePitch="299"/>
-        </w:sectPr>
-      </w:pPr>
-      <w:moveFrom w:id="95" w:author="gbanders" w:date="2018-06-26T19:38:00Z">
-        <w:r>
-          <w:rPr>
-            <w:i/>
-          </w:rPr>
-          <w:t>The purpose of this subcontract to GlobeImmune is to test the efficacy of TB vaccines made using their unique yeast based expression platform. We will immunize animals with these vaccines and test their capacity to protect against subsequent infection with TB using our standard</w:t>
-        </w:r>
-        <w:r>
-          <w:rPr>
-            <w:i/>
-          </w:rPr>
-          <w:t xml:space="preserve"> animal challenge models at CSU</w:t>
-        </w:r>
-      </w:moveFrom>
-      <w:moveFromRangeEnd w:id="90"/>
-    </w:p>
-    <w:p/>
+      <w:bookmarkStart w:id="0" w:name="_GoBack"/>
+      <w:bookmarkEnd w:id="0"/>
+    </w:p>
     <w:sectPr>
       <w:type w:val="continuous"/>
       <w:pgSz w:w="12240" w:h="15840"/>
@@ -5953,7 +5332,7 @@
   <a:extraClrSchemeLst/>
   <a:extLst>
     <a:ext uri="{05A4C25C-085E-4340-85A3-A5531E510DB2}">
-      <thm15:themeFamily xmlns:thm15="http://schemas.microsoft.com/office/thememl/2012/main" xmlns="" name="Office Theme" id="{62F939B6-93AF-4DB8-9C6B-D6C7DFDC589F}" vid="{4A3C46E8-61CC-4603-A589-7422A47A8E4A}"/>
+      <thm15:themeFamily xmlns="" xmlns:thm15="http://schemas.microsoft.com/office/thememl/2012/main" name="Office Theme" id="{62F939B6-93AF-4DB8-9C6B-D6C7DFDC589F}" vid="{4A3C46E8-61CC-4603-A589-7422A47A8E4A}"/>
     </a:ext>
   </a:extLst>
 </a:theme>

</xml_diff>